<commit_message>
Build Structure and Download Libraries + Design
</commit_message>
<xml_diff>
--- a/SRSDOCUMENT.docx
+++ b/SRSDOCUMENT.docx
@@ -237,7 +237,7 @@
           </mc:Choice>
           <mc:Fallback>
             <w:pict>
-              <v:group w14:anchorId="448AC2F0" id="Group 1" o:spid="_x0000_s1026" style="position:absolute;margin-left:-5.05pt;margin-top:-3.6pt;width:612.1pt;height:795.6pt;z-index:-15815168;mso-wrap-distance-left:0;mso-wrap-distance-right:0;mso-position-horizontal-relative:page;mso-position-vertical-relative:page;mso-width-relative:margin;mso-height-relative:margin" coordorigin="-565,-457" coordsize="77736,101041" o:gfxdata="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">
+              <v:group w14:anchorId="30E93935" id="Group 1" o:spid="_x0000_s1026" style="position:absolute;margin-left:-5.05pt;margin-top:-3.6pt;width:612.1pt;height:795.6pt;z-index:-15815168;mso-wrap-distance-left:0;mso-wrap-distance-right:0;mso-position-horizontal-relative:page;mso-position-vertical-relative:page;mso-width-relative:margin;mso-height-relative:margin" coordorigin="-565,-457" coordsize="77736,101041" o:gfxdata="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">
                 <v:shape id="Graphic 2" o:spid="_x0000_s1027" style="position:absolute;left:-565;top:-457;width:77736;height:100596;visibility:visible;mso-wrap-style:square;v-text-anchor:top" coordsize="7773670,10059670" o:gfxdata="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" path="m635,l,,,10059657r635,l635,xem7773670,l361315,r,10059657l7773670,10059657,7773670,xe" fillcolor="#f7f7f7" stroked="f">
                   <v:path arrowok="t"/>
                 </v:shape>
@@ -512,13 +512,31 @@
     <w:p>
       <w:pPr>
         <w:pStyle w:val="BodyText"/>
-        <w:ind w:left="3150" w:right="3560"/>
+        <w:ind w:left="2610" w:right="2930"/>
         <w:jc w:val="center"/>
-      </w:pPr>
-      <w:r>
+        <w:rPr>
+          <w:b/>
+          <w:bCs/>
+          <w:sz w:val="32"/>
+          <w:szCs w:val="32"/>
+        </w:rPr>
+      </w:pPr>
+      <w:r>
+        <w:rPr>
+          <w:b/>
+          <w:bCs/>
+          <w:sz w:val="32"/>
+          <w:szCs w:val="32"/>
+        </w:rPr>
         <w:t>DEVELOPING AN INVOICING PLATFORM FOR STUDENT CLUB IN PALESTINE</w:t>
       </w:r>
       <w:r>
+        <w:rPr>
+          <w:b/>
+          <w:bCs/>
+          <w:sz w:val="32"/>
+          <w:szCs w:val="32"/>
+        </w:rPr>
         <w:t>.</w:t>
       </w:r>
     </w:p>
@@ -707,11 +725,6 @@
         </w:rPr>
         <w:t xml:space="preserve">    </w:t>
       </w:r>
-    </w:p>
-    <w:p>
-      <w:pPr>
-        <w:pStyle w:val="BodyText"/>
-      </w:pPr>
     </w:p>
     <w:p>
       <w:pPr>
@@ -1065,15 +1078,7 @@
           <w:sz w:val="36"/>
           <w:szCs w:val="36"/>
         </w:rPr>
-        <w:t xml:space="preserve">businesses. In response to </w:t>
-      </w:r>
-      <w:proofErr w:type="gramStart"/>
-      <w:r>
-        <w:rPr>
-          <w:sz w:val="36"/>
-          <w:szCs w:val="36"/>
-        </w:rPr>
-        <w:t>this</w:t>
+        <w:t>businesses. In response to this</w:t>
       </w:r>
       <w:r>
         <w:rPr>
@@ -1089,15 +1094,7 @@
           <w:sz w:val="36"/>
           <w:szCs w:val="36"/>
         </w:rPr>
-        <w:t>requirements</w:t>
-      </w:r>
-      <w:proofErr w:type="gramEnd"/>
-      <w:r>
-        <w:rPr>
-          <w:sz w:val="36"/>
-          <w:szCs w:val="36"/>
-        </w:rPr>
-        <w:t>, we present our new desktop application that is tailored for the creation of invoices. Our desktop app simplifies the design and production of invoices with its easy-to-use interface and extensive features, making it essential for financial transactions and businesses.</w:t>
+        <w:t>requirements, we present our new desktop application that is tailored for the creation of invoices. Our desktop app simplifies the design and production of invoices with its easy-to-use interface and extensive features, making it essential for financial transactions and businesses.</w:t>
       </w:r>
     </w:p>
     <w:p>

</xml_diff>